<commit_message>
Changed report generation to build a dictionary of total sales by pass type as it's difficult or impossible to get the price after all discounts from the database.
</commit_message>
<xml_diff>
--- a/parkpasses/management/templates/RetailerGroupReportTemplate.docx
+++ b/parkpasses/management/templates/RetailerGroupReportTemplate.docx
@@ -626,15 +626,7 @@
       </w:pPr>
       <w:r>
         <w:rPr/>
-        <w:t>Sales by Pass Type for the Month of {{ date_</w:t>
-      </w:r>
-      <w:r>
-        <w:rPr/>
-        <w:t>report</w:t>
-      </w:r>
-      <w:r>
-        <w:rPr/>
-        <w:t xml:space="preserve">.strftime(‘%B %Y’) }} </w:t>
+        <w:t xml:space="preserve">Sales by Pass Type for the Month of {{ date_report.strftime(‘%B %Y’) }} </w:t>
       </w:r>
     </w:p>
     <w:p>
@@ -856,7 +848,7 @@
                 <w:sz w:val="18"/>
                 <w:szCs w:val="18"/>
               </w:rPr>
-              <w:t xml:space="preserve">{%tr for row in </w:t>
+              <w:t xml:space="preserve">{%tr for </w:t>
             </w:r>
             <w:r>
               <w:rPr>
@@ -867,7 +859,38 @@
                 <w:szCs w:val="18"/>
                 <w:lang w:val="en-AU" w:eastAsia="en-US" w:bidi="ar-SA"/>
               </w:rPr>
-              <w:t>total_sales_by_pass_type</w:t>
+              <w:t>key, value</w:t>
+            </w:r>
+            <w:r>
+              <w:rPr>
+                <w:rFonts w:cs="Arial" w:ascii="Arial Nova" w:hAnsi="Arial Nova"/>
+                <w:color w:val="000000"/>
+                <w:sz w:val="18"/>
+                <w:szCs w:val="18"/>
+              </w:rPr>
+              <w:t xml:space="preserve"> in </w:t>
+            </w:r>
+            <w:r>
+              <w:rPr>
+                <w:rFonts w:eastAsia="Calibri" w:cs="Arial" w:ascii="Arial Nova" w:hAnsi="Arial Nova"/>
+                <w:color w:val="000000"/>
+                <w:kern w:val="0"/>
+                <w:sz w:val="18"/>
+                <w:szCs w:val="18"/>
+                <w:lang w:val="en-AU" w:eastAsia="en-US" w:bidi="ar-SA"/>
+              </w:rPr>
+              <w:t>total_sales_by_pass_type_</w:t>
+            </w:r>
+            <w:r>
+              <w:rPr>
+                <w:rFonts w:eastAsia="Calibri" w:cs="Arial" w:ascii="Arial Nova" w:hAnsi="Arial Nova"/>
+                <w:color w:val="000000"/>
+                <w:kern w:val="0"/>
+                <w:sz w:val="18"/>
+                <w:szCs w:val="18"/>
+                <w:lang w:val="en-AU" w:eastAsia="en-US" w:bidi="ar-SA"/>
+              </w:rPr>
+              <w:t xml:space="preserve">dict.items() </w:t>
             </w:r>
             <w:r>
               <w:rPr>
@@ -910,7 +933,29 @@
                 <w:szCs w:val="16"/>
                 <w:lang w:val="en-AU" w:eastAsia="en-US" w:bidi="ar-SA"/>
               </w:rPr>
-              <w:t>{{ row[“pass_type”] }}</w:t>
+              <w:t xml:space="preserve">{{ </w:t>
+            </w:r>
+            <w:r>
+              <w:rPr>
+                <w:rFonts w:eastAsia="Calibri" w:cs="Arial" w:ascii="Arial Nova" w:hAnsi="Arial Nova"/>
+                <w:color w:val="000000"/>
+                <w:kern w:val="0"/>
+                <w:sz w:val="16"/>
+                <w:szCs w:val="16"/>
+                <w:lang w:val="en-AU" w:eastAsia="en-US" w:bidi="ar-SA"/>
+              </w:rPr>
+              <w:t xml:space="preserve">key </w:t>
+            </w:r>
+            <w:r>
+              <w:rPr>
+                <w:rFonts w:eastAsia="Calibri" w:cs="Arial" w:ascii="Arial Nova" w:hAnsi="Arial Nova"/>
+                <w:color w:val="000000"/>
+                <w:kern w:val="0"/>
+                <w:sz w:val="16"/>
+                <w:szCs w:val="16"/>
+                <w:lang w:val="en-AU" w:eastAsia="en-US" w:bidi="ar-SA"/>
+              </w:rPr>
+              <w:t>}}</w:t>
             </w:r>
           </w:p>
         </w:tc>
@@ -938,7 +983,29 @@
                 <w:szCs w:val="16"/>
                 <w:lang w:val="en-AU" w:eastAsia="en-US" w:bidi="ar-SA"/>
               </w:rPr>
-              <w:t>{{ row[“pass_count”] }}</w:t>
+              <w:t xml:space="preserve">{{ </w:t>
+            </w:r>
+            <w:r>
+              <w:rPr>
+                <w:rFonts w:eastAsia="Calibri" w:cs="Arial" w:ascii="Arial Nova" w:hAnsi="Arial Nova"/>
+                <w:color w:val="000000"/>
+                <w:kern w:val="0"/>
+                <w:sz w:val="16"/>
+                <w:szCs w:val="16"/>
+                <w:lang w:val="en-AU" w:eastAsia="en-US" w:bidi="ar-SA"/>
+              </w:rPr>
+              <w:t>value[“count”]</w:t>
+            </w:r>
+            <w:r>
+              <w:rPr>
+                <w:rFonts w:eastAsia="Calibri" w:cs="Arial" w:ascii="Arial Nova" w:hAnsi="Arial Nova"/>
+                <w:color w:val="000000"/>
+                <w:kern w:val="0"/>
+                <w:sz w:val="16"/>
+                <w:szCs w:val="16"/>
+                <w:lang w:val="en-AU" w:eastAsia="en-US" w:bidi="ar-SA"/>
+              </w:rPr>
+              <w:t xml:space="preserve"> }}</w:t>
             </w:r>
           </w:p>
         </w:tc>
@@ -970,7 +1037,29 @@
                 <w:szCs w:val="16"/>
                 <w:lang w:val="en-AU" w:eastAsia="en-US" w:bidi="ar-SA"/>
               </w:rPr>
-              <w:t>${{ row[“total_sales”] }}</w:t>
+              <w:t xml:space="preserve">${{ </w:t>
+            </w:r>
+            <w:r>
+              <w:rPr>
+                <w:rFonts w:eastAsia="Calibri" w:cs="Arial" w:ascii="Arial Nova" w:hAnsi="Arial Nova"/>
+                <w:color w:val="000000"/>
+                <w:kern w:val="0"/>
+                <w:sz w:val="16"/>
+                <w:szCs w:val="16"/>
+                <w:lang w:val="en-AU" w:eastAsia="en-US" w:bidi="ar-SA"/>
+              </w:rPr>
+              <w:t>value</w:t>
+            </w:r>
+            <w:r>
+              <w:rPr>
+                <w:rFonts w:eastAsia="Calibri" w:cs="Arial" w:ascii="Arial Nova" w:hAnsi="Arial Nova"/>
+                <w:color w:val="000000"/>
+                <w:kern w:val="0"/>
+                <w:sz w:val="16"/>
+                <w:szCs w:val="16"/>
+                <w:lang w:val="en-AU" w:eastAsia="en-US" w:bidi="ar-SA"/>
+              </w:rPr>
+              <w:t>[“total_sales”] }}</w:t>
             </w:r>
           </w:p>
         </w:tc>

</xml_diff>